<commit_message>
worked on the word and updated grafhs
</commit_message>
<xml_diff>
--- a/דוח מסכם ברק ואופיר.docx
+++ b/דוח מסכם ברק ואופיר.docx
@@ -510,16 +510,7 @@
           <w:szCs w:val="24"/>
           <w:rtl/>
         </w:rPr>
-        <w:t>חיזוי מדוייק</w:t>
-      </w:r>
-      <w:r>
-        <w:rPr>
-          <w:rFonts w:hint="cs"/>
-          <w:sz w:val="24"/>
-          <w:szCs w:val="24"/>
-          <w:rtl/>
-        </w:rPr>
-        <w:t xml:space="preserve"> </w:t>
+        <w:t xml:space="preserve">חיזוי מדוייק </w:t>
       </w:r>
       <w:r>
         <w:rPr>
@@ -582,16 +573,7 @@
           <w:szCs w:val="24"/>
           <w:rtl/>
         </w:rPr>
-        <w:t xml:space="preserve"> מעלות</w:t>
-      </w:r>
-      <w:r>
-        <w:rPr>
-          <w:rFonts w:hint="cs"/>
-          <w:sz w:val="24"/>
-          <w:szCs w:val="24"/>
-          <w:rtl/>
-        </w:rPr>
-        <w:t xml:space="preserve"> </w:t>
+        <w:t xml:space="preserve"> מעלות </w:t>
       </w:r>
       <w:r>
         <w:rPr>
@@ -654,16 +636,7 @@
           <w:szCs w:val="24"/>
           <w:rtl/>
         </w:rPr>
-        <w:t xml:space="preserve"> מעלות</w:t>
-      </w:r>
-      <w:r>
-        <w:rPr>
-          <w:rFonts w:hint="cs"/>
-          <w:sz w:val="24"/>
-          <w:szCs w:val="24"/>
-          <w:rtl/>
-        </w:rPr>
-        <w:t xml:space="preserve"> </w:t>
+        <w:t xml:space="preserve"> מעלות </w:t>
       </w:r>
       <w:r>
         <w:rPr>
@@ -725,16 +698,7 @@
           <w:szCs w:val="24"/>
           <w:rtl/>
         </w:rPr>
-        <w:t xml:space="preserve"> מעלות</w:t>
-      </w:r>
-      <w:r>
-        <w:rPr>
-          <w:rFonts w:hint="cs"/>
-          <w:sz w:val="24"/>
-          <w:szCs w:val="24"/>
-          <w:rtl/>
-        </w:rPr>
-        <w:t xml:space="preserve"> </w:t>
+        <w:t xml:space="preserve"> מעלות </w:t>
       </w:r>
       <w:r>
         <w:rPr>
@@ -771,16 +735,7 @@
           <w:szCs w:val="24"/>
           <w:rtl/>
         </w:rPr>
-        <w:t>אוסטין</w:t>
-      </w:r>
-      <w:r>
-        <w:rPr>
-          <w:rFonts w:cs="Arial" w:hint="cs"/>
-          <w:sz w:val="24"/>
-          <w:szCs w:val="24"/>
-          <w:rtl/>
-        </w:rPr>
-        <w:t xml:space="preserve"> </w:t>
+        <w:t xml:space="preserve">אוסטין </w:t>
       </w:r>
       <w:r>
         <w:rPr>
@@ -829,25 +784,7 @@
           <w:szCs w:val="24"/>
           <w:rtl/>
         </w:rPr>
-        <w:t xml:space="preserve"> 2</w:t>
-      </w:r>
-      <w:r>
-        <w:rPr>
-          <w:rFonts w:hint="cs"/>
-          <w:sz w:val="24"/>
-          <w:szCs w:val="24"/>
-          <w:rtl/>
-        </w:rPr>
-        <w:t>1.7</w:t>
-      </w:r>
-      <w:r>
-        <w:rPr>
-          <w:rFonts w:hint="cs"/>
-          <w:sz w:val="24"/>
-          <w:szCs w:val="24"/>
-          <w:rtl/>
-        </w:rPr>
-        <w:t>%.</w:t>
+        <w:t xml:space="preserve"> 21.7%.</w:t>
       </w:r>
     </w:p>
     <w:p>
@@ -910,43 +847,7 @@
           <w:szCs w:val="24"/>
           <w:rtl/>
         </w:rPr>
-        <w:t xml:space="preserve"> 5</w:t>
-      </w:r>
-      <w:r>
-        <w:rPr>
-          <w:rFonts w:hint="cs"/>
-          <w:sz w:val="24"/>
-          <w:szCs w:val="24"/>
-          <w:rtl/>
-        </w:rPr>
-        <w:t>2</w:t>
-      </w:r>
-      <w:r>
-        <w:rPr>
-          <w:rFonts w:hint="cs"/>
-          <w:sz w:val="24"/>
-          <w:szCs w:val="24"/>
-          <w:rtl/>
-        </w:rPr>
-        <w:t>.</w:t>
-      </w:r>
-      <w:r>
-        <w:rPr>
-          <w:rFonts w:hint="cs"/>
-          <w:sz w:val="24"/>
-          <w:szCs w:val="24"/>
-          <w:rtl/>
-        </w:rPr>
-        <w:t>5</w:t>
-      </w:r>
-      <w:r>
-        <w:rPr>
-          <w:rFonts w:hint="cs"/>
-          <w:sz w:val="24"/>
-          <w:szCs w:val="24"/>
-          <w:rtl/>
-        </w:rPr>
-        <w:t>%.</w:t>
+        <w:t xml:space="preserve"> 52.5%.</w:t>
       </w:r>
     </w:p>
     <w:p>
@@ -1009,43 +910,7 @@
           <w:szCs w:val="24"/>
           <w:rtl/>
         </w:rPr>
-        <w:t xml:space="preserve"> </w:t>
-      </w:r>
-      <w:r>
-        <w:rPr>
-          <w:rFonts w:hint="cs"/>
-          <w:sz w:val="24"/>
-          <w:szCs w:val="24"/>
-          <w:rtl/>
-        </w:rPr>
-        <w:t>68</w:t>
-      </w:r>
-      <w:r>
-        <w:rPr>
-          <w:rFonts w:hint="cs"/>
-          <w:sz w:val="24"/>
-          <w:szCs w:val="24"/>
-          <w:rtl/>
-        </w:rPr>
-        <w:t>.</w:t>
-      </w:r>
-      <w:r>
-        <w:rPr>
-          <w:rFonts w:hint="cs"/>
-          <w:sz w:val="24"/>
-          <w:szCs w:val="24"/>
-          <w:rtl/>
-        </w:rPr>
-        <w:t>74</w:t>
-      </w:r>
-      <w:r>
-        <w:rPr>
-          <w:rFonts w:hint="cs"/>
-          <w:sz w:val="24"/>
-          <w:szCs w:val="24"/>
-          <w:rtl/>
-        </w:rPr>
-        <w:t>%.</w:t>
+        <w:t xml:space="preserve"> 68.74%.</w:t>
       </w:r>
     </w:p>
     <w:p>
@@ -1131,6 +996,52 @@
     </w:p>
     <w:p>
       <w:pPr>
+        <w:bidi/>
+        <w:rPr>
+          <w:b/>
+          <w:bCs/>
+          <w:sz w:val="24"/>
+          <w:szCs w:val="24"/>
+          <w:rtl/>
+        </w:rPr>
+      </w:pPr>
+    </w:p>
+    <w:p>
+      <w:pPr>
+        <w:bidi/>
+        <w:rPr>
+          <w:sz w:val="24"/>
+          <w:szCs w:val="24"/>
+          <w:rtl/>
+        </w:rPr>
+      </w:pPr>
+    </w:p>
+    <w:p>
+      <w:pPr>
+        <w:bidi/>
+        <w:rPr>
+          <w:b/>
+          <w:bCs/>
+          <w:sz w:val="24"/>
+          <w:szCs w:val="24"/>
+          <w:rtl/>
+        </w:rPr>
+      </w:pPr>
+    </w:p>
+    <w:p>
+      <w:pPr>
+        <w:bidi/>
+        <w:rPr>
+          <w:b/>
+          <w:bCs/>
+          <w:sz w:val="24"/>
+          <w:szCs w:val="24"/>
+          <w:rtl/>
+        </w:rPr>
+      </w:pPr>
+    </w:p>
+    <w:p>
+      <w:pPr>
         <w:rPr>
           <w:b/>
           <w:bCs/>
@@ -1431,6 +1342,72 @@
         <w:rPr>
           <w:sz w:val="24"/>
           <w:szCs w:val="24"/>
+          <w:u w:val="single"/>
+          <w:rtl/>
+        </w:rPr>
+      </w:pPr>
+      <w:r>
+        <w:rPr>
+          <w:rFonts w:hint="cs"/>
+          <w:sz w:val="24"/>
+          <w:szCs w:val="24"/>
+          <w:u w:val="single"/>
+          <w:rtl/>
+        </w:rPr>
+        <w:t>מבנה המידע עליו אנו מתבססים:</w:t>
+      </w:r>
+    </w:p>
+    <w:p>
+      <w:pPr>
+        <w:bidi/>
+        <w:rPr>
+          <w:sz w:val="24"/>
+          <w:szCs w:val="24"/>
+          <w:rtl/>
+        </w:rPr>
+      </w:pPr>
+      <w:r>
+        <w:rPr>
+          <w:rFonts w:hint="cs"/>
+          <w:sz w:val="24"/>
+          <w:szCs w:val="24"/>
+          <w:rtl/>
+        </w:rPr>
+        <w:t xml:space="preserve">עבור כל אחת מהערים, השתמשנו בטבלה עם המאפיינים הבאים עבור כל יום </w:t>
+      </w:r>
+      <w:r>
+        <w:rPr>
+          <w:sz w:val="24"/>
+          <w:szCs w:val="24"/>
+          <w:rtl/>
+        </w:rPr>
+        <w:t>–</w:t>
+      </w:r>
+      <w:r>
+        <w:rPr>
+          <w:rFonts w:hint="cs"/>
+          <w:sz w:val="24"/>
+          <w:szCs w:val="24"/>
+          <w:rtl/>
+        </w:rPr>
+        <w:t xml:space="preserve"> טמפרטורה מקסימלית, טמפרטורה מקסימלית, טמפרטורה מינימלית, נקודת הטל, נקודת הטל ממוצעת, נקודת הטל מינימלית, לחות מקסימלית, לחות ממוצעת, לחות מינימלית, לחץ מקסימלי בגובה הים, לחץ ממוצע בגובה הים, לחץ מינימלי בגובה הים, ראות מקסימלית, ראות ממוצעת, ראות מינימלית, מהירות רוח מקסימלית, מהירות רוח ממוצעת, משקעים אטמוספריים, כיסוי עננים וכיוון הרוח.</w:t>
+      </w:r>
+    </w:p>
+    <w:p>
+      <w:pPr>
+        <w:bidi/>
+        <w:rPr>
+          <w:sz w:val="24"/>
+          <w:szCs w:val="24"/>
+        </w:rPr>
+      </w:pPr>
+    </w:p>
+    <w:p>
+      <w:pPr>
+        <w:bidi/>
+        <w:rPr>
+          <w:sz w:val="24"/>
+          <w:szCs w:val="24"/>
           <w:rtl/>
         </w:rPr>
       </w:pPr>
@@ -1667,6 +1644,17 @@
         </w:rPr>
         <w:t>.</w:t>
       </w:r>
+    </w:p>
+    <w:p>
+      <w:pPr>
+        <w:pStyle w:val="ListParagraph"/>
+        <w:bidi/>
+        <w:rPr>
+          <w:sz w:val="24"/>
+          <w:szCs w:val="24"/>
+          <w:rtl/>
+        </w:rPr>
+      </w:pPr>
     </w:p>
     <w:p>
       <w:pPr>
@@ -2006,7 +1994,6 @@
         <w:pStyle w:val="ListParagraph"/>
         <w:bidi/>
         <w:rPr>
-          <w:rFonts w:hint="cs"/>
           <w:sz w:val="24"/>
           <w:szCs w:val="24"/>
           <w:rtl/>
@@ -2226,7 +2213,6 @@
         <w:pStyle w:val="ListParagraph"/>
         <w:bidi/>
         <w:rPr>
-          <w:rFonts w:hint="cs"/>
           <w:sz w:val="24"/>
           <w:szCs w:val="24"/>
           <w:rtl/>
@@ -2248,15 +2234,7 @@
             <w:sz w:val="24"/>
             <w:szCs w:val="24"/>
           </w:rPr>
-          <m:t>MEAN</m:t>
-        </m:r>
-        <m:r>
-          <w:rPr>
-            <w:rFonts w:ascii="Cambria Math" w:hAnsi="Cambria Math"/>
-            <w:sz w:val="24"/>
-            <w:szCs w:val="24"/>
-          </w:rPr>
-          <m:t>=</m:t>
+          <m:t>MEAN=</m:t>
         </m:r>
         <m:f>
           <m:fPr>
@@ -2408,14 +2386,26 @@
           <w:rtl/>
         </w:rPr>
       </w:pPr>
-      <w:r>
-        <w:rPr>
-          <w:rFonts w:hint="cs"/>
-          <w:sz w:val="24"/>
-          <w:szCs w:val="24"/>
-          <w:u w:val="single"/>
-          <w:rtl/>
-        </w:rPr>
+    </w:p>
+    <w:p>
+      <w:pPr>
+        <w:bidi/>
+        <w:rPr>
+          <w:sz w:val="24"/>
+          <w:szCs w:val="24"/>
+          <w:u w:val="single"/>
+          <w:rtl/>
+        </w:rPr>
+      </w:pPr>
+      <w:r>
+        <w:rPr>
+          <w:rFonts w:hint="cs"/>
+          <w:sz w:val="24"/>
+          <w:szCs w:val="24"/>
+          <w:u w:val="single"/>
+          <w:rtl/>
+        </w:rPr>
+        <w:lastRenderedPageBreak/>
         <w:t>חלוקת המידע:</w:t>
       </w:r>
     </w:p>
@@ -2628,14 +2618,7 @@
                                   <w:sz w:val="18"/>
                                   <w:szCs w:val="18"/>
                                 </w:rPr>
-                                <w:t>Validation</w:t>
-                              </w:r>
-                              <w:r>
-                                <w:rPr>
-                                  <w:sz w:val="18"/>
-                                  <w:szCs w:val="18"/>
-                                </w:rPr>
-                                <w:t xml:space="preserve"> – </w:t>
+                                <w:t xml:space="preserve">Validation – </w:t>
                               </w:r>
                               <w:r>
                                 <w:rPr>
@@ -2693,16 +2676,7 @@
                                 <w:jc w:val="center"/>
                               </w:pPr>
                               <w:r>
-                                <w:t>Test</w:t>
-                              </w:r>
-                              <w:r>
-                                <w:t xml:space="preserve"> – </w:t>
-                              </w:r>
-                              <w:r>
-                                <w:t>2</w:t>
-                              </w:r>
-                              <w:r>
-                                <w:t>0%</w:t>
+                                <w:t>Test – 20%</w:t>
                               </w:r>
                             </w:p>
                           </w:txbxContent>
@@ -2754,14 +2728,7 @@
                             <w:sz w:val="18"/>
                             <w:szCs w:val="18"/>
                           </w:rPr>
-                          <w:t>Validation</w:t>
-                        </w:r>
-                        <w:r>
-                          <w:rPr>
-                            <w:sz w:val="18"/>
-                            <w:szCs w:val="18"/>
-                          </w:rPr>
-                          <w:t xml:space="preserve"> – </w:t>
+                          <w:t xml:space="preserve">Validation – </w:t>
                         </w:r>
                         <w:r>
                           <w:rPr>
@@ -2789,16 +2756,7 @@
                           <w:jc w:val="center"/>
                         </w:pPr>
                         <w:r>
-                          <w:t>Test</w:t>
-                        </w:r>
-                        <w:r>
-                          <w:t xml:space="preserve"> – </w:t>
-                        </w:r>
-                        <w:r>
-                          <w:t>2</w:t>
-                        </w:r>
-                        <w:r>
-                          <w:t>0%</w:t>
+                          <w:t>Test – 20%</w:t>
                         </w:r>
                       </w:p>
                     </w:txbxContent>
@@ -3011,7 +2969,6 @@
           <w:u w:val="single"/>
           <w:rtl/>
         </w:rPr>
-        <w:lastRenderedPageBreak/>
         <w:t xml:space="preserve">אימון </w:t>
       </w:r>
       <w:r>
@@ -3201,7 +3158,6 @@
       <w:pPr>
         <w:bidi/>
         <w:rPr>
-          <w:rFonts w:hint="cs"/>
           <w:sz w:val="24"/>
           <w:szCs w:val="24"/>
           <w:rtl/>
@@ -3256,18 +3212,7 @@
           <w:szCs w:val="24"/>
           <w:rtl/>
         </w:rPr>
-        <w:t xml:space="preserve"> חלקים שכל אחד </w:t>
-      </w:r>
-      <w:bookmarkStart w:id="2" w:name="_GoBack"/>
-      <w:bookmarkEnd w:id="2"/>
-      <w:r>
-        <w:rPr>
-          <w:rFonts w:hint="cs"/>
-          <w:sz w:val="24"/>
-          <w:szCs w:val="24"/>
-          <w:rtl/>
-        </w:rPr>
-        <w:t>מהם מכיל חלק אימון ולאחריו מיד חלק ולידציה</w:t>
+        <w:t xml:space="preserve"> חלקים שכל אחד מהם מכיל חלק אימון ולאחריו מיד חלק ולידציה</w:t>
       </w:r>
       <w:r>
         <w:rPr>
@@ -4243,25 +4188,7 @@
           <w:szCs w:val="24"/>
           <w:rtl/>
         </w:rPr>
-        <w:t xml:space="preserve">הערכת טיב </w:t>
-      </w:r>
-      <w:r>
-        <w:rPr>
-          <w:rFonts w:hint="cs"/>
-          <w:sz w:val="24"/>
-          <w:szCs w:val="24"/>
-          <w:rtl/>
-        </w:rPr>
-        <w:t>החזאים</w:t>
-      </w:r>
-      <w:r>
-        <w:rPr>
-          <w:rFonts w:hint="cs"/>
-          <w:sz w:val="24"/>
-          <w:szCs w:val="24"/>
-          <w:rtl/>
-        </w:rPr>
-        <w:t xml:space="preserve"> נעשתה לפי חיזוי הטמפרטורה הממוצעת ביום הבא על פי ארבע רמות דיוק</w:t>
+        <w:t>הערכת טיב החזאים נעשתה לפי חיזוי הטמפרטורה הממוצעת ביום הבא על פי ארבע רמות דיוק</w:t>
       </w:r>
     </w:p>
     <w:p>
@@ -4428,7 +4355,6 @@
       <w:pPr>
         <w:bidi/>
         <w:rPr>
-          <w:rFonts w:hint="cs"/>
           <w:sz w:val="24"/>
           <w:szCs w:val="24"/>
           <w:rtl/>
@@ -4804,28 +4730,39 @@
           <w:sz w:val="24"/>
           <w:szCs w:val="24"/>
           <w:u w:val="single"/>
-          <w:rtl/>
-        </w:rPr>
-      </w:pPr>
-    </w:p>
-    <w:p>
-      <w:pPr>
-        <w:bidi/>
-        <w:rPr>
-          <w:sz w:val="24"/>
-          <w:szCs w:val="24"/>
-          <w:u w:val="single"/>
-          <w:rtl/>
-        </w:rPr>
-      </w:pPr>
-      <w:r>
-        <w:rPr>
-          <w:rFonts w:hint="cs"/>
-          <w:sz w:val="24"/>
-          <w:szCs w:val="24"/>
-          <w:u w:val="single"/>
-          <w:rtl/>
-        </w:rPr>
+        </w:rPr>
+      </w:pPr>
+    </w:p>
+    <w:p>
+      <w:pPr>
+        <w:bidi/>
+        <w:rPr>
+          <w:sz w:val="24"/>
+          <w:szCs w:val="24"/>
+          <w:u w:val="single"/>
+          <w:rtl/>
+        </w:rPr>
+      </w:pPr>
+    </w:p>
+    <w:p>
+      <w:pPr>
+        <w:bidi/>
+        <w:rPr>
+          <w:sz w:val="24"/>
+          <w:szCs w:val="24"/>
+          <w:u w:val="single"/>
+          <w:rtl/>
+        </w:rPr>
+      </w:pPr>
+      <w:r>
+        <w:rPr>
+          <w:rFonts w:hint="cs"/>
+          <w:sz w:val="24"/>
+          <w:szCs w:val="24"/>
+          <w:u w:val="single"/>
+          <w:rtl/>
+        </w:rPr>
+        <w:lastRenderedPageBreak/>
         <w:t>הערכת החזאים:</w:t>
       </w:r>
     </w:p>
@@ -4845,7 +4782,6 @@
           <w:szCs w:val="24"/>
           <w:rtl/>
         </w:rPr>
-        <w:lastRenderedPageBreak/>
         <w:t>הערכת טיב החזאים נעשתה לפי חיזוי הטמפרטורה הממוצעת ביום הבא על פי ארבע רמות דיוק</w:t>
       </w:r>
     </w:p>
@@ -5013,7 +4949,6 @@
       <w:pPr>
         <w:bidi/>
         <w:rPr>
-          <w:rFonts w:hint="cs"/>
           <w:sz w:val="24"/>
           <w:szCs w:val="24"/>
           <w:rtl/>
@@ -5603,61 +5538,21 @@
       </w:pPr>
       <w:r>
         <w:rPr>
-          <w:rFonts w:hint="cs"/>
-          <w:sz w:val="24"/>
-          <w:szCs w:val="24"/>
-          <w:rtl/>
-        </w:rPr>
-        <w:t xml:space="preserve">בגרף מוצגים ארבעה קווים, אחד לכל רמת דיוק של המסווג </w:t>
-      </w:r>
-      <w:r>
-        <w:rPr>
-          <w:sz w:val="24"/>
-          <w:szCs w:val="24"/>
-          <w:rtl/>
-        </w:rPr>
-        <w:t>–</w:t>
-      </w:r>
-      <w:r>
-        <w:rPr>
-          <w:rFonts w:hint="cs"/>
-          <w:sz w:val="24"/>
-          <w:szCs w:val="24"/>
-          <w:rtl/>
-        </w:rPr>
-        <w:t xml:space="preserve"> כתלות במספר הימים אחורנית. </w:t>
-      </w:r>
-    </w:p>
-    <w:p>
-      <w:pPr>
-        <w:bidi/>
-        <w:rPr>
-          <w:sz w:val="24"/>
-          <w:szCs w:val="24"/>
-          <w:rtl/>
-        </w:rPr>
-      </w:pPr>
-      <w:r>
-        <w:rPr>
-          <w:b/>
-          <w:bCs/>
           <w:noProof/>
-          <w:sz w:val="24"/>
-          <w:szCs w:val="24"/>
         </w:rPr>
         <w:drawing>
-          <wp:anchor distT="0" distB="0" distL="114300" distR="114300" simplePos="0" relativeHeight="251645952" behindDoc="0" locked="0" layoutInCell="1" allowOverlap="1" wp14:anchorId="392CFF59" wp14:editId="7418F3DC">
+          <wp:anchor distT="0" distB="0" distL="114300" distR="114300" simplePos="0" relativeHeight="251685888" behindDoc="0" locked="0" layoutInCell="1" allowOverlap="1" wp14:anchorId="69BC7318" wp14:editId="1429068A">
             <wp:simplePos x="0" y="0"/>
-            <wp:positionH relativeFrom="margin">
-              <wp:align>center</wp:align>
+            <wp:positionH relativeFrom="column">
+              <wp:posOffset>-781050</wp:posOffset>
             </wp:positionH>
             <wp:positionV relativeFrom="paragraph">
-              <wp:posOffset>230063</wp:posOffset>
+              <wp:posOffset>286385</wp:posOffset>
             </wp:positionV>
-            <wp:extent cx="7124065" cy="3809365"/>
-            <wp:effectExtent l="0" t="0" r="635" b="635"/>
-            <wp:wrapSquare wrapText="bothSides"/>
-            <wp:docPr id="3" name="Picture 3"/>
+            <wp:extent cx="7515225" cy="3903980"/>
+            <wp:effectExtent l="0" t="0" r="9525" b="1270"/>
+            <wp:wrapTopAndBottom/>
+            <wp:docPr id="1" name="Picture 1"/>
             <wp:cNvGraphicFramePr>
               <a:graphicFrameLocks xmlns:a="http://schemas.openxmlformats.org/drawingml/2006/main" noChangeAspect="1"/>
             </wp:cNvGraphicFramePr>
@@ -5665,12 +5560,10 @@
               <a:graphicData uri="http://schemas.openxmlformats.org/drawingml/2006/picture">
                 <pic:pic xmlns:pic="http://schemas.openxmlformats.org/drawingml/2006/picture">
                   <pic:nvPicPr>
-                    <pic:cNvPr id="0" name="Picture 1"/>
-                    <pic:cNvPicPr>
-                      <a:picLocks noChangeAspect="1" noChangeArrowheads="1"/>
-                    </pic:cNvPicPr>
+                    <pic:cNvPr id="1" name=""/>
+                    <pic:cNvPicPr/>
                   </pic:nvPicPr>
-                  <pic:blipFill rotWithShape="1">
+                  <pic:blipFill>
                     <a:blip r:embed="rId11">
                       <a:extLst>
                         <a:ext uri="{28A0092B-C50C-407E-A947-70E740481C1C}">
@@ -5678,42 +5571,64 @@
                         </a:ext>
                       </a:extLst>
                     </a:blip>
-                    <a:srcRect l="8982" t="9166" r="9783" b="5995"/>
-                    <a:stretch/>
+                    <a:stretch>
+                      <a:fillRect/>
+                    </a:stretch>
                   </pic:blipFill>
-                  <pic:spPr bwMode="auto">
+                  <pic:spPr>
                     <a:xfrm>
                       <a:off x="0" y="0"/>
-                      <a:ext cx="7124065" cy="3809365"/>
+                      <a:ext cx="7515225" cy="3903980"/>
                     </a:xfrm>
                     <a:prstGeom prst="rect">
                       <a:avLst/>
                     </a:prstGeom>
-                    <a:noFill/>
-                    <a:ln>
-                      <a:noFill/>
-                    </a:ln>
-                    <a:extLst>
-                      <a:ext uri="{53640926-AAD7-44D8-BBD7-CCE9431645EC}">
-                        <a14:shadowObscured xmlns:a14="http://schemas.microsoft.com/office/drawing/2010/main"/>
-                      </a:ext>
-                    </a:extLst>
                   </pic:spPr>
                 </pic:pic>
               </a:graphicData>
             </a:graphic>
+            <wp14:sizeRelH relativeFrom="margin">
+              <wp14:pctWidth>0</wp14:pctWidth>
+            </wp14:sizeRelH>
+            <wp14:sizeRelV relativeFrom="margin">
+              <wp14:pctHeight>0</wp14:pctHeight>
+            </wp14:sizeRelV>
           </wp:anchor>
         </w:drawing>
       </w:r>
-    </w:p>
-    <w:p>
-      <w:pPr>
-        <w:bidi/>
-        <w:rPr>
-          <w:sz w:val="24"/>
-          <w:szCs w:val="24"/>
-          <w:u w:val="single"/>
-          <w:rtl/>
+      <w:r>
+        <w:rPr>
+          <w:rFonts w:hint="cs"/>
+          <w:sz w:val="24"/>
+          <w:szCs w:val="24"/>
+          <w:rtl/>
+        </w:rPr>
+        <w:t xml:space="preserve">בגרף מוצגים ארבעה קווים, אחד לכל רמת דיוק של המסווג </w:t>
+      </w:r>
+      <w:r>
+        <w:rPr>
+          <w:sz w:val="24"/>
+          <w:szCs w:val="24"/>
+          <w:rtl/>
+        </w:rPr>
+        <w:t>–</w:t>
+      </w:r>
+      <w:r>
+        <w:rPr>
+          <w:rFonts w:hint="cs"/>
+          <w:sz w:val="24"/>
+          <w:szCs w:val="24"/>
+          <w:rtl/>
+        </w:rPr>
+        <w:t xml:space="preserve"> כתלות במספר הימים אחורנית. </w:t>
+      </w:r>
+    </w:p>
+    <w:p>
+      <w:pPr>
+        <w:bidi/>
+        <w:rPr>
+          <w:sz w:val="24"/>
+          <w:szCs w:val="24"/>
         </w:rPr>
       </w:pPr>
     </w:p>
@@ -6382,43 +6297,21 @@
       </w:pPr>
       <w:r>
         <w:rPr>
-          <w:rFonts w:hint="cs"/>
-          <w:sz w:val="24"/>
-          <w:szCs w:val="24"/>
-          <w:rtl/>
-        </w:rPr>
-        <w:t xml:space="preserve">בגרף מוצגים ביצועי מסווגי עץ החלטה משני סוגים: כאלה שאומנו על סט דוגמאות של מדריד בלבד וכאלה שאומנו על סט דוגמאות מעורב של מדריד ואוסטין ביחד. מוצגים הביצועים עבור דיוק של 0 מעלות, ועבור דיוק של 2 מעלות. </w:t>
-      </w:r>
-    </w:p>
-    <w:p>
-      <w:pPr>
-        <w:bidi/>
-        <w:rPr>
-          <w:sz w:val="24"/>
-          <w:szCs w:val="24"/>
-          <w:u w:val="single"/>
-          <w:rtl/>
-        </w:rPr>
-      </w:pPr>
-      <w:r>
-        <w:rPr>
           <w:noProof/>
-          <w:sz w:val="24"/>
-          <w:szCs w:val="24"/>
         </w:rPr>
         <w:drawing>
-          <wp:anchor distT="0" distB="0" distL="114300" distR="114300" simplePos="0" relativeHeight="251648000" behindDoc="0" locked="0" layoutInCell="1" allowOverlap="1" wp14:anchorId="10C813B5" wp14:editId="2B9E56E0">
+          <wp:anchor distT="0" distB="0" distL="114300" distR="114300" simplePos="0" relativeHeight="251686912" behindDoc="0" locked="0" layoutInCell="1" allowOverlap="1" wp14:anchorId="1BA789A6" wp14:editId="24EA3165">
             <wp:simplePos x="0" y="0"/>
-            <wp:positionH relativeFrom="margin">
-              <wp:posOffset>-741045</wp:posOffset>
+            <wp:positionH relativeFrom="column">
+              <wp:posOffset>-809625</wp:posOffset>
             </wp:positionH>
             <wp:positionV relativeFrom="paragraph">
-              <wp:posOffset>268605</wp:posOffset>
+              <wp:posOffset>673100</wp:posOffset>
             </wp:positionV>
-            <wp:extent cx="7454900" cy="4061460"/>
-            <wp:effectExtent l="0" t="0" r="0" b="0"/>
-            <wp:wrapSquare wrapText="bothSides"/>
-            <wp:docPr id="6" name="Picture 6"/>
+            <wp:extent cx="7572859" cy="4067175"/>
+            <wp:effectExtent l="0" t="0" r="9525" b="0"/>
+            <wp:wrapTopAndBottom/>
+            <wp:docPr id="13" name="Picture 13"/>
             <wp:cNvGraphicFramePr>
               <a:graphicFrameLocks xmlns:a="http://schemas.openxmlformats.org/drawingml/2006/main" noChangeAspect="1"/>
             </wp:cNvGraphicFramePr>
@@ -6426,12 +6319,10 @@
               <a:graphicData uri="http://schemas.openxmlformats.org/drawingml/2006/picture">
                 <pic:pic xmlns:pic="http://schemas.openxmlformats.org/drawingml/2006/picture">
                   <pic:nvPicPr>
-                    <pic:cNvPr id="0" name="Picture 4"/>
-                    <pic:cNvPicPr>
-                      <a:picLocks noChangeAspect="1" noChangeArrowheads="1"/>
-                    </pic:cNvPicPr>
+                    <pic:cNvPr id="1" name=""/>
+                    <pic:cNvPicPr/>
                   </pic:nvPicPr>
-                  <pic:blipFill rotWithShape="1">
+                  <pic:blipFill>
                     <a:blip r:embed="rId13">
                       <a:extLst>
                         <a:ext uri="{28A0092B-C50C-407E-A947-70E740481C1C}">
@@ -6439,26 +6330,295 @@
                         </a:ext>
                       </a:extLst>
                     </a:blip>
-                    <a:srcRect l="9249" t="7389" r="9686" b="6355"/>
-                    <a:stretch/>
+                    <a:stretch>
+                      <a:fillRect/>
+                    </a:stretch>
                   </pic:blipFill>
-                  <pic:spPr bwMode="auto">
+                  <pic:spPr>
                     <a:xfrm>
                       <a:off x="0" y="0"/>
-                      <a:ext cx="7454900" cy="4061460"/>
+                      <a:ext cx="7572859" cy="4067175"/>
                     </a:xfrm>
                     <a:prstGeom prst="rect">
                       <a:avLst/>
                     </a:prstGeom>
-                    <a:noFill/>
-                    <a:ln>
-                      <a:noFill/>
-                    </a:ln>
-                    <a:extLst>
-                      <a:ext uri="{53640926-AAD7-44D8-BBD7-CCE9431645EC}">
-                        <a14:shadowObscured xmlns:a14="http://schemas.microsoft.com/office/drawing/2010/main"/>
-                      </a:ext>
-                    </a:extLst>
+                  </pic:spPr>
+                </pic:pic>
+              </a:graphicData>
+            </a:graphic>
+          </wp:anchor>
+        </w:drawing>
+      </w:r>
+      <w:r>
+        <w:rPr>
+          <w:rFonts w:hint="cs"/>
+          <w:sz w:val="24"/>
+          <w:szCs w:val="24"/>
+          <w:rtl/>
+        </w:rPr>
+        <w:t xml:space="preserve">בגרף מוצגים ביצועי מסווגי עץ החלטה משני סוגים: כאלה שאומנו על סט דוגמאות של מדריד בלבד וכאלה שאומנו על סט דוגמאות מעורב של מדריד ואוסטין ביחד. מוצגים הביצועים עבור דיוק של 0 מעלות, ועבור דיוק של 2 מעלות. </w:t>
+      </w:r>
+    </w:p>
+    <w:p>
+      <w:pPr>
+        <w:bidi/>
+        <w:rPr>
+          <w:sz w:val="24"/>
+          <w:szCs w:val="24"/>
+          <w:u w:val="single"/>
+          <w:rtl/>
+        </w:rPr>
+      </w:pPr>
+    </w:p>
+    <w:p>
+      <w:pPr>
+        <w:bidi/>
+        <w:rPr>
+          <w:sz w:val="24"/>
+          <w:szCs w:val="24"/>
+          <w:rtl/>
+        </w:rPr>
+      </w:pPr>
+      <w:r>
+        <w:rPr>
+          <w:rFonts w:hint="cs"/>
+          <w:sz w:val="24"/>
+          <w:szCs w:val="24"/>
+          <w:u w:val="single"/>
+          <w:rtl/>
+        </w:rPr>
+        <w:t>מסקנות:</w:t>
+      </w:r>
+      <w:r>
+        <w:rPr>
+          <w:rFonts w:hint="cs"/>
+          <w:sz w:val="24"/>
+          <w:szCs w:val="24"/>
+          <w:rtl/>
+        </w:rPr>
+        <w:t xml:space="preserve"> </w:t>
+      </w:r>
+      <w:r>
+        <w:rPr>
+          <w:rFonts w:hint="cs"/>
+          <w:sz w:val="24"/>
+          <w:szCs w:val="24"/>
+          <w:rtl/>
+        </w:rPr>
+        <w:t>באופן כללי, ניתן לראות שאימון על מידע משתי הערים מביא לתוצאות עדיפות</w:t>
+      </w:r>
+      <w:r>
+        <w:rPr>
+          <w:rFonts w:hint="cs"/>
+          <w:sz w:val="24"/>
+          <w:szCs w:val="24"/>
+          <w:rtl/>
+        </w:rPr>
+        <w:t xml:space="preserve"> עבור כל מספר ימים.</w:t>
+      </w:r>
+    </w:p>
+    <w:p>
+      <w:pPr>
+        <w:bidi/>
+        <w:rPr>
+          <w:sz w:val="24"/>
+          <w:szCs w:val="24"/>
+          <w:rtl/>
+        </w:rPr>
+      </w:pPr>
+      <w:r>
+        <w:rPr>
+          <w:rFonts w:hint="cs"/>
+          <w:sz w:val="24"/>
+          <w:szCs w:val="24"/>
+          <w:rtl/>
+        </w:rPr>
+        <w:t>אנו ציפינו שאימון על מידע של שתי הערים יביא לירידה בתוצאות החיזוי עקב הכנסת רעש לדוגמאות האימון אך כפי שניתן לראות קיבלנו את ההפך. להערכתנו, זה מתקבל עקב מניעת התאמת יתר לסט האימון.</w:t>
+      </w:r>
+      <w:r>
+        <w:rPr>
+          <w:sz w:val="24"/>
+          <w:szCs w:val="24"/>
+          <w:rtl/>
+        </w:rPr>
+        <w:br w:type="page"/>
+      </w:r>
+    </w:p>
+    <w:p>
+      <w:pPr>
+        <w:bidi/>
+        <w:rPr>
+          <w:sz w:val="24"/>
+          <w:szCs w:val="24"/>
+          <w:rtl/>
+        </w:rPr>
+      </w:pPr>
+      <w:r>
+        <w:rPr>
+          <w:rFonts w:hint="cs"/>
+          <w:sz w:val="24"/>
+          <w:szCs w:val="24"/>
+          <w:u w:val="single"/>
+          <w:rtl/>
+        </w:rPr>
+        <w:lastRenderedPageBreak/>
+        <w:t>תיאור הניסוי:</w:t>
+      </w:r>
+      <w:r>
+        <w:rPr>
+          <w:rFonts w:hint="cs"/>
+          <w:sz w:val="24"/>
+          <w:szCs w:val="24"/>
+          <w:rtl/>
+        </w:rPr>
+        <w:t xml:space="preserve"> בניסוי זה אנו מעוניינים לבדוק את השפעת למידה מסט דוגמאות מורחב, הכולל עיר נוספת על ביצועי המסווג.</w:t>
+      </w:r>
+    </w:p>
+    <w:p>
+      <w:pPr>
+        <w:bidi/>
+        <w:rPr>
+          <w:sz w:val="24"/>
+          <w:szCs w:val="24"/>
+          <w:rtl/>
+        </w:rPr>
+      </w:pPr>
+      <w:r>
+        <w:rPr>
+          <w:rFonts w:hint="cs"/>
+          <w:sz w:val="24"/>
+          <w:szCs w:val="24"/>
+          <w:rtl/>
+        </w:rPr>
+        <w:t xml:space="preserve">עבור ניסוי זה אימנו מסווגי </w:t>
+      </w:r>
+      <w:r>
+        <w:rPr>
+          <w:rFonts w:hint="cs"/>
+          <w:sz w:val="24"/>
+          <w:szCs w:val="24"/>
+          <w:rtl/>
+        </w:rPr>
+        <w:t>יער רנדומלי</w:t>
+      </w:r>
+      <w:r>
+        <w:rPr>
+          <w:rFonts w:hint="cs"/>
+          <w:sz w:val="24"/>
+          <w:szCs w:val="24"/>
+          <w:rtl/>
+        </w:rPr>
+        <w:t xml:space="preserve"> על דוגמאות של שתי הערים, מדריד ואוסטין. שוב עבור מספר ימים שונה אחרונית ובדקנו את יכולות החיזוי על העיר מדריד.</w:t>
+      </w:r>
+    </w:p>
+    <w:p>
+      <w:pPr>
+        <w:bidi/>
+        <w:jc w:val="center"/>
+        <w:rPr>
+          <w:sz w:val="24"/>
+          <w:szCs w:val="24"/>
+          <w:u w:val="single"/>
+          <w:rtl/>
+        </w:rPr>
+      </w:pPr>
+      <w:r>
+        <w:rPr>
+          <w:rFonts w:hint="cs"/>
+          <w:sz w:val="24"/>
+          <w:szCs w:val="24"/>
+          <w:u w:val="single"/>
+          <w:rtl/>
+        </w:rPr>
+        <w:t xml:space="preserve">מסווג מסוג </w:t>
+      </w:r>
+      <w:r>
+        <w:rPr>
+          <w:rFonts w:hint="cs"/>
+          <w:sz w:val="24"/>
+          <w:szCs w:val="24"/>
+          <w:u w:val="single"/>
+          <w:rtl/>
+        </w:rPr>
+        <w:t>יער</w:t>
+      </w:r>
+      <w:r>
+        <w:rPr>
+          <w:rFonts w:hint="cs"/>
+          <w:sz w:val="24"/>
+          <w:szCs w:val="24"/>
+          <w:u w:val="single"/>
+          <w:rtl/>
+        </w:rPr>
+        <w:t xml:space="preserve"> החלטה</w:t>
+      </w:r>
+      <w:r>
+        <w:rPr>
+          <w:rFonts w:hint="cs"/>
+          <w:sz w:val="24"/>
+          <w:szCs w:val="24"/>
+          <w:u w:val="single"/>
+          <w:rtl/>
+        </w:rPr>
+        <w:t xml:space="preserve"> רנדומלי</w:t>
+      </w:r>
+    </w:p>
+    <w:p>
+      <w:pPr>
+        <w:bidi/>
+        <w:rPr>
+          <w:sz w:val="24"/>
+          <w:szCs w:val="24"/>
+          <w:rtl/>
+        </w:rPr>
+      </w:pPr>
+      <w:r>
+        <w:rPr>
+          <w:noProof/>
+        </w:rPr>
+        <w:drawing>
+          <wp:anchor distT="0" distB="0" distL="114300" distR="114300" simplePos="0" relativeHeight="251687936" behindDoc="0" locked="0" layoutInCell="1" allowOverlap="1" wp14:anchorId="3584D595" wp14:editId="236C0E90">
+            <wp:simplePos x="0" y="0"/>
+            <wp:positionH relativeFrom="margin">
+              <wp:posOffset>-752475</wp:posOffset>
+            </wp:positionH>
+            <wp:positionV relativeFrom="paragraph">
+              <wp:posOffset>673735</wp:posOffset>
+            </wp:positionV>
+            <wp:extent cx="7496175" cy="4097020"/>
+            <wp:effectExtent l="0" t="0" r="9525" b="0"/>
+            <wp:wrapTopAndBottom/>
+            <wp:docPr id="14" name="Picture 14"/>
+            <wp:cNvGraphicFramePr>
+              <a:graphicFrameLocks xmlns:a="http://schemas.openxmlformats.org/drawingml/2006/main" noChangeAspect="1"/>
+            </wp:cNvGraphicFramePr>
+            <a:graphic xmlns:a="http://schemas.openxmlformats.org/drawingml/2006/main">
+              <a:graphicData uri="http://schemas.openxmlformats.org/drawingml/2006/picture">
+                <pic:pic xmlns:pic="http://schemas.openxmlformats.org/drawingml/2006/picture">
+                  <pic:nvPicPr>
+                    <pic:cNvPr id="1" name=""/>
+                    <pic:cNvPicPr/>
+                  </pic:nvPicPr>
+                  <pic:blipFill>
+                    <a:blip r:embed="rId14">
+                      <a:extLst>
+                        <a:ext uri="{28A0092B-C50C-407E-A947-70E740481C1C}">
+                          <a14:useLocalDpi xmlns:a14="http://schemas.microsoft.com/office/drawing/2010/main" val="0"/>
+                        </a:ext>
+                      </a:extLst>
+                    </a:blip>
+                    <a:stretch>
+                      <a:fillRect/>
+                    </a:stretch>
+                  </pic:blipFill>
+                  <pic:spPr>
+                    <a:xfrm>
+                      <a:off x="0" y="0"/>
+                      <a:ext cx="7496175" cy="4097020"/>
+                    </a:xfrm>
+                    <a:prstGeom prst="rect">
+                      <a:avLst/>
+                    </a:prstGeom>
                   </pic:spPr>
                 </pic:pic>
               </a:graphicData>
@@ -6472,6 +6632,26 @@
           </wp:anchor>
         </w:drawing>
       </w:r>
+      <w:r>
+        <w:rPr>
+          <w:rFonts w:hint="cs"/>
+          <w:sz w:val="24"/>
+          <w:szCs w:val="24"/>
+          <w:rtl/>
+        </w:rPr>
+        <w:t xml:space="preserve">בגרף מוצגים ביצועי מסווגי יער רנדומלי משני סוגים: כאלה שאומנו על סט דוגמאות של מדריד בלבד וכאלה שאומנו על סט דוגמאות מעורב של מדריד ואוסטין ביחד. מוצגים הביצועים עבור דיוק של 0 מעלות, ועבור דיוק של 2 מעלות. </w:t>
+      </w:r>
+    </w:p>
+    <w:p>
+      <w:pPr>
+        <w:bidi/>
+        <w:rPr>
+          <w:sz w:val="24"/>
+          <w:szCs w:val="24"/>
+          <w:u w:val="single"/>
+          <w:rtl/>
+        </w:rPr>
+      </w:pPr>
     </w:p>
     <w:p>
       <w:pPr>
@@ -6508,36 +6688,46 @@
           <w:szCs w:val="24"/>
           <w:rtl/>
         </w:rPr>
-        <w:t>באופן כללי, ניתן לראות שאימון על מידע משתי הערים מביא לתוצאות עדיפות</w:t>
-      </w:r>
-      <w:r>
-        <w:rPr>
-          <w:rFonts w:hint="cs"/>
-          <w:sz w:val="24"/>
-          <w:szCs w:val="24"/>
-          <w:rtl/>
-        </w:rPr>
-        <w:t xml:space="preserve"> עבור כל מספר ימים.</w:t>
-      </w:r>
-    </w:p>
-    <w:p>
-      <w:pPr>
-        <w:bidi/>
-        <w:rPr>
-          <w:sz w:val="24"/>
-          <w:szCs w:val="24"/>
-          <w:rtl/>
-        </w:rPr>
-      </w:pPr>
-      <w:r>
-        <w:rPr>
-          <w:rFonts w:hint="cs"/>
-          <w:sz w:val="24"/>
-          <w:szCs w:val="24"/>
-          <w:rtl/>
-        </w:rPr>
-        <w:t>אנו ציפינו שאימון על מידע של שתי הערים יביא לירידה בתוצאות החיזוי עקב הכנסת רעש לדוגמאות האימון אך כפי שניתן לראות קיבלנו את ההפך. להערכתנו, זה מתקבל עקב מניעת התאמת יתר לסט האימון.</w:t>
-      </w:r>
+        <w:t>עבור דיוק של 2 מעלות, התקבל כי התוצאות זהות לשני סוגי המסווגים, אלו שהתאמנו על מידע ממדריד בלבד ואלו שהתאמנו על המידע ממדריד ואוסטין ביחד.</w:t>
+      </w:r>
+    </w:p>
+    <w:p>
+      <w:pPr>
+        <w:bidi/>
+        <w:rPr>
+          <w:sz w:val="24"/>
+          <w:szCs w:val="24"/>
+          <w:rtl/>
+        </w:rPr>
+      </w:pPr>
+      <w:r>
+        <w:rPr>
+          <w:rFonts w:hint="cs"/>
+          <w:sz w:val="24"/>
+          <w:szCs w:val="24"/>
+          <w:rtl/>
+        </w:rPr>
+        <w:t>באופן מפתיע, ביצועי עצי ההחלטה שלמדו על שתי הערים השתפרו באופן משמעותי (~10%) במתן תוצאות חיזוי מדויקות (סטיה של 0 מעלות).</w:t>
+      </w:r>
+      <w:r>
+        <w:rPr>
+          <w:rFonts w:hint="cs"/>
+          <w:sz w:val="24"/>
+          <w:szCs w:val="24"/>
+          <w:rtl/>
+        </w:rPr>
+        <w:t xml:space="preserve"> ההערכה שלנו היא כי השיפור בתוצאות נובע מכך שהמערכת בשלב האימון נחשפה לדוגמאות מגוונות יותר (התווספו הדוגמאות מאוסטין) ולכן הפכה ליותר גמישה ומויודעת.</w:t>
+      </w:r>
+    </w:p>
+    <w:p>
+      <w:pPr>
+        <w:bidi/>
+        <w:rPr>
+          <w:sz w:val="24"/>
+          <w:szCs w:val="24"/>
+          <w:rtl/>
+        </w:rPr>
+      </w:pPr>
       <w:r>
         <w:rPr>
           <w:sz w:val="24"/>
@@ -6559,12 +6749,51 @@
       <w:r>
         <w:rPr>
           <w:rFonts w:hint="cs"/>
+          <w:b/>
+          <w:bCs/>
           <w:sz w:val="24"/>
           <w:szCs w:val="24"/>
           <w:u w:val="single"/>
           <w:rtl/>
         </w:rPr>
         <w:lastRenderedPageBreak/>
+        <w:t>ניסוי 4:</w:t>
+      </w:r>
+      <w:r>
+        <w:rPr>
+          <w:rFonts w:hint="cs"/>
+          <w:sz w:val="24"/>
+          <w:szCs w:val="24"/>
+          <w:rtl/>
+        </w:rPr>
+        <w:t xml:space="preserve"> אימון כרונולוגי לעומת שימוש ב</w:t>
+      </w:r>
+      <w:r>
+        <w:rPr>
+          <w:rFonts w:hint="cs"/>
+          <w:sz w:val="24"/>
+          <w:szCs w:val="24"/>
+        </w:rPr>
+        <w:t>K FOLD</w:t>
+      </w:r>
+    </w:p>
+    <w:p>
+      <w:pPr>
+        <w:bidi/>
+        <w:rPr>
+          <w:sz w:val="24"/>
+          <w:szCs w:val="24"/>
+          <w:rtl/>
+        </w:rPr>
+      </w:pPr>
+      <w:r>
+        <w:rPr>
+          <w:rFonts w:hint="cs"/>
+          <w:sz w:val="24"/>
+          <w:szCs w:val="24"/>
+          <w:u w:val="single"/>
+          <w:rtl/>
+        </w:rPr>
         <w:t>תיאור הניסוי:</w:t>
       </w:r>
       <w:r>
@@ -6574,103 +6803,7 @@
           <w:szCs w:val="24"/>
           <w:rtl/>
         </w:rPr>
-        <w:t xml:space="preserve"> בניסוי זה אנו מעוניינים לבדוק את השפעת למידה מסט דוגמאות מורחב, הכולל עיר נוספת על ביצועי המסווג.</w:t>
-      </w:r>
-    </w:p>
-    <w:p>
-      <w:pPr>
-        <w:bidi/>
-        <w:rPr>
-          <w:sz w:val="24"/>
-          <w:szCs w:val="24"/>
-          <w:rtl/>
-        </w:rPr>
-      </w:pPr>
-      <w:r>
-        <w:rPr>
-          <w:rFonts w:hint="cs"/>
-          <w:sz w:val="24"/>
-          <w:szCs w:val="24"/>
-          <w:rtl/>
-        </w:rPr>
-        <w:t xml:space="preserve">עבור ניסוי זה אימנו מסווגי </w:t>
-      </w:r>
-      <w:r>
-        <w:rPr>
-          <w:rFonts w:hint="cs"/>
-          <w:sz w:val="24"/>
-          <w:szCs w:val="24"/>
-          <w:rtl/>
-        </w:rPr>
-        <w:t>יער רנדומלי</w:t>
-      </w:r>
-      <w:r>
-        <w:rPr>
-          <w:rFonts w:hint="cs"/>
-          <w:sz w:val="24"/>
-          <w:szCs w:val="24"/>
-          <w:rtl/>
-        </w:rPr>
-        <w:t xml:space="preserve"> על דוגמאות של שתי הערים, מדריד ואוסטין. שוב עבור מספר ימים שונה אחרונית ובדקנו את יכולות החיזוי על העיר מדריד.</w:t>
-      </w:r>
-    </w:p>
-    <w:p>
-      <w:pPr>
-        <w:bidi/>
-        <w:jc w:val="center"/>
-        <w:rPr>
-          <w:sz w:val="24"/>
-          <w:szCs w:val="24"/>
-          <w:u w:val="single"/>
-          <w:rtl/>
-        </w:rPr>
-      </w:pPr>
-      <w:r>
-        <w:rPr>
-          <w:rFonts w:hint="cs"/>
-          <w:sz w:val="24"/>
-          <w:szCs w:val="24"/>
-          <w:u w:val="single"/>
-          <w:rtl/>
-        </w:rPr>
-        <w:t>מסווג מסוג עץ החלטה</w:t>
-      </w:r>
-    </w:p>
-    <w:p>
-      <w:pPr>
-        <w:bidi/>
-        <w:rPr>
-          <w:sz w:val="24"/>
-          <w:szCs w:val="24"/>
-          <w:rtl/>
-        </w:rPr>
-      </w:pPr>
-      <w:r>
-        <w:rPr>
-          <w:rFonts w:hint="cs"/>
-          <w:sz w:val="24"/>
-          <w:szCs w:val="24"/>
-          <w:rtl/>
-        </w:rPr>
-        <w:t xml:space="preserve">בגרף מוצגים ביצועי מסווגי </w:t>
-      </w:r>
-      <w:r>
-        <w:rPr>
-          <w:rFonts w:hint="cs"/>
-          <w:sz w:val="24"/>
-          <w:szCs w:val="24"/>
-          <w:rtl/>
-        </w:rPr>
-        <w:t>יער רנדומלי</w:t>
-      </w:r>
-      <w:r>
-        <w:rPr>
-          <w:rFonts w:hint="cs"/>
-          <w:sz w:val="24"/>
-          <w:szCs w:val="24"/>
-          <w:rtl/>
-        </w:rPr>
-        <w:t xml:space="preserve"> משני סוגים: כאלה שאומנו על סט דוגמאות של מדריד בלבד וכאלה שאומנו על סט דוגמאות מעורב של מדריד ואוסטין ביחד. מוצגים הביצועים עבור דיוק של 0 מעלות, ועבור דיוק של 2 מעלות. </w:t>
+        <w:t xml:space="preserve"> בלה בלה בלה</w:t>
       </w:r>
     </w:p>
     <w:p>
@@ -6685,23 +6818,20 @@
       <w:r>
         <w:rPr>
           <w:noProof/>
-          <w:sz w:val="24"/>
-          <w:szCs w:val="24"/>
-          <w:u w:val="single"/>
         </w:rPr>
         <w:drawing>
-          <wp:anchor distT="0" distB="0" distL="114300" distR="114300" simplePos="0" relativeHeight="251649024" behindDoc="0" locked="0" layoutInCell="1" allowOverlap="1" wp14:anchorId="35A97723" wp14:editId="7477A3F7">
+          <wp:anchor distT="0" distB="0" distL="114300" distR="114300" simplePos="0" relativeHeight="251691008" behindDoc="0" locked="0" layoutInCell="1" allowOverlap="1" wp14:anchorId="264D1BE3" wp14:editId="228945E3">
             <wp:simplePos x="0" y="0"/>
             <wp:positionH relativeFrom="margin">
-              <wp:posOffset>-749300</wp:posOffset>
+              <wp:align>center</wp:align>
             </wp:positionH>
             <wp:positionV relativeFrom="paragraph">
-              <wp:posOffset>321945</wp:posOffset>
+              <wp:posOffset>225425</wp:posOffset>
             </wp:positionV>
-            <wp:extent cx="7347585" cy="4039235"/>
-            <wp:effectExtent l="0" t="0" r="5715" b="0"/>
-            <wp:wrapSquare wrapText="bothSides"/>
-            <wp:docPr id="7" name="Picture 7"/>
+            <wp:extent cx="7493635" cy="3986530"/>
+            <wp:effectExtent l="0" t="0" r="0" b="0"/>
+            <wp:wrapTopAndBottom/>
+            <wp:docPr id="22" name="Picture 22"/>
             <wp:cNvGraphicFramePr>
               <a:graphicFrameLocks xmlns:a="http://schemas.openxmlformats.org/drawingml/2006/main" noChangeAspect="1"/>
             </wp:cNvGraphicFramePr>
@@ -6709,39 +6839,29 @@
               <a:graphicData uri="http://schemas.openxmlformats.org/drawingml/2006/picture">
                 <pic:pic xmlns:pic="http://schemas.openxmlformats.org/drawingml/2006/picture">
                   <pic:nvPicPr>
-                    <pic:cNvPr id="0" name="Picture 5"/>
-                    <pic:cNvPicPr>
-                      <a:picLocks noChangeAspect="1" noChangeArrowheads="1"/>
-                    </pic:cNvPicPr>
+                    <pic:cNvPr id="1" name=""/>
+                    <pic:cNvPicPr/>
                   </pic:nvPicPr>
-                  <pic:blipFill rotWithShape="1">
-                    <a:blip r:embed="rId14">
+                  <pic:blipFill>
+                    <a:blip r:embed="rId15">
                       <a:extLst>
                         <a:ext uri="{28A0092B-C50C-407E-A947-70E740481C1C}">
                           <a14:useLocalDpi xmlns:a14="http://schemas.microsoft.com/office/drawing/2010/main" val="0"/>
                         </a:ext>
                       </a:extLst>
                     </a:blip>
-                    <a:srcRect l="9244" t="7063" r="9572" b="5814"/>
-                    <a:stretch/>
+                    <a:stretch>
+                      <a:fillRect/>
+                    </a:stretch>
                   </pic:blipFill>
-                  <pic:spPr bwMode="auto">
+                  <pic:spPr>
                     <a:xfrm>
                       <a:off x="0" y="0"/>
-                      <a:ext cx="7347585" cy="4039235"/>
+                      <a:ext cx="7493635" cy="3986530"/>
                     </a:xfrm>
                     <a:prstGeom prst="rect">
                       <a:avLst/>
                     </a:prstGeom>
-                    <a:noFill/>
-                    <a:ln>
-                      <a:noFill/>
-                    </a:ln>
-                    <a:extLst>
-                      <a:ext uri="{53640926-AAD7-44D8-BBD7-CCE9431645EC}">
-                        <a14:shadowObscured xmlns:a14="http://schemas.microsoft.com/office/drawing/2010/main"/>
-                      </a:ext>
-                    </a:extLst>
                   </pic:spPr>
                 </pic:pic>
               </a:graphicData>
@@ -6762,7 +6882,26 @@
         <w:rPr>
           <w:sz w:val="24"/>
           <w:szCs w:val="24"/>
-          <w:u w:val="single"/>
+          <w:rtl/>
+        </w:rPr>
+      </w:pPr>
+    </w:p>
+    <w:p>
+      <w:pPr>
+        <w:bidi/>
+        <w:rPr>
+          <w:sz w:val="24"/>
+          <w:szCs w:val="24"/>
+          <w:rtl/>
+        </w:rPr>
+      </w:pPr>
+    </w:p>
+    <w:p>
+      <w:pPr>
+        <w:bidi/>
+        <w:rPr>
+          <w:sz w:val="24"/>
+          <w:szCs w:val="24"/>
           <w:rtl/>
         </w:rPr>
       </w:pPr>
@@ -6793,44 +6932,7 @@
           <w:szCs w:val="24"/>
           <w:rtl/>
         </w:rPr>
-        <w:t xml:space="preserve"> </w:t>
-      </w:r>
-      <w:r>
-        <w:rPr>
-          <w:rFonts w:hint="cs"/>
-          <w:sz w:val="24"/>
-          <w:szCs w:val="24"/>
-          <w:rtl/>
-        </w:rPr>
-        <w:t>עבור דיוק של 2 מעלות, התקבל כי התוצאות זהות לשני סוגי המסווגים, אלו שהתאמנו על מידע ממדריד בלבד ואלו שהתאמנו על המידע ממדריד ואוסטין ביחד.</w:t>
-      </w:r>
-    </w:p>
-    <w:p>
-      <w:pPr>
-        <w:bidi/>
-        <w:rPr>
-          <w:sz w:val="24"/>
-          <w:szCs w:val="24"/>
-          <w:rtl/>
-        </w:rPr>
-      </w:pPr>
-      <w:r>
-        <w:rPr>
-          <w:rFonts w:hint="cs"/>
-          <w:sz w:val="24"/>
-          <w:szCs w:val="24"/>
-          <w:rtl/>
-        </w:rPr>
-        <w:t>באופן מפתיע, ביצועי עצי ההחלטה שלמדו על שתי הערים השתפרו באופן משמעותי (~10%) במתן תוצאות חיזוי מדויקות (סטיה של 0 מעלות).</w:t>
-      </w:r>
-      <w:r>
-        <w:rPr>
-          <w:rFonts w:hint="cs"/>
-          <w:sz w:val="24"/>
-          <w:szCs w:val="24"/>
-          <w:rtl/>
-        </w:rPr>
-        <w:t xml:space="preserve"> ההערכה שלנו היא כי השיפור בתוצאות נובע מכך שהמערכת בשלב האימון נחשפה לדוגמאות מגוונות יותר (התווספו הדוגמאות מאוסטין) ולכן הפכה ליותר גמישה ומויודעת.</w:t>
+        <w:t xml:space="preserve"> בלה בלה בלה</w:t>
       </w:r>
     </w:p>
     <w:p>
@@ -6882,7 +6984,7 @@
           <w:u w:val="single"/>
           <w:rtl/>
         </w:rPr>
-        <w:t>4</w:t>
+        <w:t>5</w:t>
       </w:r>
       <w:r>
         <w:rPr>
@@ -7006,60 +7108,21 @@
       </w:pPr>
       <w:r>
         <w:rPr>
-          <w:rFonts w:hint="cs"/>
-          <w:sz w:val="24"/>
-          <w:szCs w:val="24"/>
-          <w:rtl/>
-        </w:rPr>
-        <w:t>בגרף מוצגים ביצועי מסווגי עץ החלטה משני סוגים</w:t>
-      </w:r>
-      <w:r>
-        <w:rPr>
-          <w:rFonts w:hint="cs"/>
-          <w:sz w:val="24"/>
-          <w:szCs w:val="24"/>
-          <w:rtl/>
-        </w:rPr>
-        <w:t xml:space="preserve"> שאומנו על דוגמאות מהעיר מדריד בלבד. ההבדל הוא שבחצי מהמסווגים סט המבחן הוא דוגמאות מאוסטין ובחצי השני הדוגמאות הם ממדריד</w:t>
-      </w:r>
-      <w:r>
-        <w:rPr>
-          <w:rFonts w:hint="cs"/>
-          <w:sz w:val="24"/>
-          <w:szCs w:val="24"/>
-          <w:rtl/>
-        </w:rPr>
-        <w:t>. מוצגים הביצועים עבור דיוק של 0 מעלות, ועבור דיוק של 2 מעלות.</w:t>
-      </w:r>
-    </w:p>
-    <w:p>
-      <w:pPr>
-        <w:bidi/>
-        <w:rPr>
-          <w:sz w:val="24"/>
-          <w:szCs w:val="24"/>
-          <w:rtl/>
-        </w:rPr>
-      </w:pPr>
-      <w:r>
-        <w:rPr>
           <w:noProof/>
-          <w:sz w:val="24"/>
-          <w:szCs w:val="24"/>
         </w:rPr>
         <w:drawing>
-          <wp:anchor distT="0" distB="0" distL="114300" distR="114300" simplePos="0" relativeHeight="251650048" behindDoc="0" locked="0" layoutInCell="1" allowOverlap="1" wp14:anchorId="04A8C7D9" wp14:editId="2CDA3DB5">
+          <wp:anchor distT="0" distB="0" distL="114300" distR="114300" simplePos="0" relativeHeight="251688960" behindDoc="0" locked="0" layoutInCell="1" allowOverlap="1" wp14:anchorId="77308820" wp14:editId="7FAD35D2">
             <wp:simplePos x="0" y="0"/>
             <wp:positionH relativeFrom="margin">
-              <wp:posOffset>-681383</wp:posOffset>
+              <wp:posOffset>-752475</wp:posOffset>
             </wp:positionH>
             <wp:positionV relativeFrom="paragraph">
-              <wp:posOffset>278351</wp:posOffset>
+              <wp:posOffset>668020</wp:posOffset>
             </wp:positionV>
-            <wp:extent cx="7296785" cy="3985260"/>
-            <wp:effectExtent l="0" t="0" r="0" b="0"/>
-            <wp:wrapSquare wrapText="bothSides"/>
-            <wp:docPr id="9" name="Picture 9"/>
+            <wp:extent cx="7485380" cy="4044950"/>
+            <wp:effectExtent l="0" t="0" r="1270" b="0"/>
+            <wp:wrapTopAndBottom/>
+            <wp:docPr id="15" name="Picture 15"/>
             <wp:cNvGraphicFramePr>
               <a:graphicFrameLocks xmlns:a="http://schemas.openxmlformats.org/drawingml/2006/main" noChangeAspect="1"/>
             </wp:cNvGraphicFramePr>
@@ -7067,39 +7130,29 @@
               <a:graphicData uri="http://schemas.openxmlformats.org/drawingml/2006/picture">
                 <pic:pic xmlns:pic="http://schemas.openxmlformats.org/drawingml/2006/picture">
                   <pic:nvPicPr>
-                    <pic:cNvPr id="0" name="Picture 6"/>
-                    <pic:cNvPicPr>
-                      <a:picLocks noChangeAspect="1" noChangeArrowheads="1"/>
-                    </pic:cNvPicPr>
+                    <pic:cNvPr id="1" name=""/>
+                    <pic:cNvPicPr/>
                   </pic:nvPicPr>
-                  <pic:blipFill rotWithShape="1">
-                    <a:blip r:embed="rId15">
+                  <pic:blipFill>
+                    <a:blip r:embed="rId16">
                       <a:extLst>
                         <a:ext uri="{28A0092B-C50C-407E-A947-70E740481C1C}">
                           <a14:useLocalDpi xmlns:a14="http://schemas.microsoft.com/office/drawing/2010/main" val="0"/>
                         </a:ext>
                       </a:extLst>
                     </a:blip>
-                    <a:srcRect l="9209" t="7235" r="9594" b="6152"/>
-                    <a:stretch/>
+                    <a:stretch>
+                      <a:fillRect/>
+                    </a:stretch>
                   </pic:blipFill>
-                  <pic:spPr bwMode="auto">
+                  <pic:spPr>
                     <a:xfrm>
                       <a:off x="0" y="0"/>
-                      <a:ext cx="7296785" cy="3985260"/>
+                      <a:ext cx="7485380" cy="4044950"/>
                     </a:xfrm>
                     <a:prstGeom prst="rect">
                       <a:avLst/>
                     </a:prstGeom>
-                    <a:noFill/>
-                    <a:ln>
-                      <a:noFill/>
-                    </a:ln>
-                    <a:extLst>
-                      <a:ext uri="{53640926-AAD7-44D8-BBD7-CCE9431645EC}">
-                        <a14:shadowObscured xmlns:a14="http://schemas.microsoft.com/office/drawing/2010/main"/>
-                      </a:ext>
-                    </a:extLst>
                   </pic:spPr>
                 </pic:pic>
               </a:graphicData>
@@ -7113,6 +7166,43 @@
           </wp:anchor>
         </w:drawing>
       </w:r>
+      <w:r>
+        <w:rPr>
+          <w:rFonts w:hint="cs"/>
+          <w:sz w:val="24"/>
+          <w:szCs w:val="24"/>
+          <w:rtl/>
+        </w:rPr>
+        <w:t>בגרף מוצגים ביצועי מסווגי עץ החלטה משני סוגים</w:t>
+      </w:r>
+      <w:r>
+        <w:rPr>
+          <w:rFonts w:hint="cs"/>
+          <w:sz w:val="24"/>
+          <w:szCs w:val="24"/>
+          <w:rtl/>
+        </w:rPr>
+        <w:t xml:space="preserve"> שאומנו על דוגמאות מהעיר מדריד בלבד. ההבדל הוא שבחצי מהמסווגים סט המבחן הוא דוגמאות מאוסטין ובחצי השני הדוגמאות הם ממדריד</w:t>
+      </w:r>
+      <w:r>
+        <w:rPr>
+          <w:rFonts w:hint="cs"/>
+          <w:sz w:val="24"/>
+          <w:szCs w:val="24"/>
+          <w:rtl/>
+        </w:rPr>
+        <w:t>. מוצגים הביצועים עבור דיוק של 0 מעלות, ועבור דיוק של 2 מעלות.</w:t>
+      </w:r>
+    </w:p>
+    <w:p>
+      <w:pPr>
+        <w:bidi/>
+        <w:rPr>
+          <w:sz w:val="24"/>
+          <w:szCs w:val="24"/>
+          <w:rtl/>
+        </w:rPr>
+      </w:pPr>
     </w:p>
     <w:p>
       <w:pPr>
@@ -7191,48 +7281,25 @@
           <w:sz w:val="24"/>
           <w:szCs w:val="24"/>
           <w:u w:val="single"/>
-          <w:rtl/>
-        </w:rPr>
-      </w:pPr>
-      <w:r>
-        <w:rPr>
-          <w:rFonts w:hint="cs"/>
-          <w:sz w:val="24"/>
-          <w:szCs w:val="24"/>
-          <w:rtl/>
-        </w:rPr>
-        <w:t>בגרף מוצגים ביצועי מסווגי יער החלטה רנדומלי משני סוגים שאומנו על דוגמאות מהעיר מדריד בלבד. ההבדל הוא שבחצי מהמסווגים סט המבחן הוא דוגמאות מאוסטין ובחצי השני הדוגמאות הם ממדריד. מוצגים הביצועים עבור דיוק של 0 מעלות, ועבור דיוק של 2 מעלות.</w:t>
-      </w:r>
-    </w:p>
-    <w:p>
-      <w:pPr>
-        <w:bidi/>
-        <w:jc w:val="center"/>
-        <w:rPr>
-          <w:sz w:val="24"/>
-          <w:szCs w:val="24"/>
-          <w:rtl/>
         </w:rPr>
       </w:pPr>
       <w:r>
         <w:rPr>
           <w:noProof/>
-          <w:sz w:val="24"/>
-          <w:szCs w:val="24"/>
         </w:rPr>
         <w:drawing>
-          <wp:anchor distT="0" distB="0" distL="114300" distR="114300" simplePos="0" relativeHeight="251651072" behindDoc="0" locked="0" layoutInCell="1" allowOverlap="1" wp14:anchorId="0D6DA5BD" wp14:editId="4B7E0FB6">
+          <wp:anchor distT="0" distB="0" distL="114300" distR="114300" simplePos="0" relativeHeight="251689984" behindDoc="0" locked="0" layoutInCell="1" allowOverlap="1" wp14:anchorId="51F93D30" wp14:editId="6775073C">
             <wp:simplePos x="0" y="0"/>
-            <wp:positionH relativeFrom="margin">
-              <wp:align>center</wp:align>
+            <wp:positionH relativeFrom="page">
+              <wp:posOffset>104775</wp:posOffset>
             </wp:positionH>
             <wp:positionV relativeFrom="paragraph">
-              <wp:posOffset>219103</wp:posOffset>
+              <wp:posOffset>670560</wp:posOffset>
             </wp:positionV>
-            <wp:extent cx="7416140" cy="4084087"/>
-            <wp:effectExtent l="0" t="0" r="0" b="0"/>
-            <wp:wrapSquare wrapText="bothSides"/>
-            <wp:docPr id="10" name="Picture 10"/>
+            <wp:extent cx="7546340" cy="4029075"/>
+            <wp:effectExtent l="0" t="0" r="0" b="9525"/>
+            <wp:wrapTopAndBottom/>
+            <wp:docPr id="18" name="Picture 18"/>
             <wp:cNvGraphicFramePr>
               <a:graphicFrameLocks xmlns:a="http://schemas.openxmlformats.org/drawingml/2006/main" noChangeAspect="1"/>
             </wp:cNvGraphicFramePr>
@@ -7240,53 +7307,59 @@
               <a:graphicData uri="http://schemas.openxmlformats.org/drawingml/2006/picture">
                 <pic:pic xmlns:pic="http://schemas.openxmlformats.org/drawingml/2006/picture">
                   <pic:nvPicPr>
-                    <pic:cNvPr id="0" name="Picture 7"/>
-                    <pic:cNvPicPr>
-                      <a:picLocks noChangeAspect="1" noChangeArrowheads="1"/>
-                    </pic:cNvPicPr>
+                    <pic:cNvPr id="1" name=""/>
+                    <pic:cNvPicPr/>
                   </pic:nvPicPr>
-                  <pic:blipFill rotWithShape="1">
-                    <a:blip r:embed="rId16">
+                  <pic:blipFill>
+                    <a:blip r:embed="rId17">
                       <a:extLst>
                         <a:ext uri="{28A0092B-C50C-407E-A947-70E740481C1C}">
                           <a14:useLocalDpi xmlns:a14="http://schemas.microsoft.com/office/drawing/2010/main" val="0"/>
                         </a:ext>
                       </a:extLst>
                     </a:blip>
-                    <a:srcRect l="9311" t="7033" r="9603" b="5848"/>
-                    <a:stretch/>
+                    <a:stretch>
+                      <a:fillRect/>
+                    </a:stretch>
                   </pic:blipFill>
-                  <pic:spPr bwMode="auto">
+                  <pic:spPr>
                     <a:xfrm>
                       <a:off x="0" y="0"/>
-                      <a:ext cx="7416140" cy="4084087"/>
+                      <a:ext cx="7546340" cy="4029075"/>
                     </a:xfrm>
                     <a:prstGeom prst="rect">
                       <a:avLst/>
                     </a:prstGeom>
-                    <a:noFill/>
-                    <a:ln>
-                      <a:noFill/>
-                    </a:ln>
-                    <a:extLst>
-                      <a:ext uri="{53640926-AAD7-44D8-BBD7-CCE9431645EC}">
-                        <a14:shadowObscured xmlns:a14="http://schemas.microsoft.com/office/drawing/2010/main"/>
-                      </a:ext>
-                    </a:extLst>
                   </pic:spPr>
                 </pic:pic>
               </a:graphicData>
             </a:graphic>
+            <wp14:sizeRelH relativeFrom="margin">
+              <wp14:pctWidth>0</wp14:pctWidth>
+            </wp14:sizeRelH>
+            <wp14:sizeRelV relativeFrom="margin">
+              <wp14:pctHeight>0</wp14:pctHeight>
+            </wp14:sizeRelV>
           </wp:anchor>
         </w:drawing>
       </w:r>
-    </w:p>
-    <w:p>
-      <w:pPr>
-        <w:bidi/>
-        <w:rPr>
-          <w:sz w:val="24"/>
-          <w:szCs w:val="24"/>
+      <w:r>
+        <w:rPr>
+          <w:rFonts w:hint="cs"/>
+          <w:sz w:val="24"/>
+          <w:szCs w:val="24"/>
+          <w:rtl/>
+        </w:rPr>
+        <w:t>בגרף מוצגים ביצועי מסווגי יער החלטה רנדומלי משני סוגים שאומנו על דוגמאות מהעיר מדריד בלבד. ההבדל הוא שבחצי מהמסווגים סט המבחן הוא דוגמאות מאוסטין ובחצי השני הדוגמאות הם ממדריד. מוצגים הביצועים עבור דיוק של 0 מעלות, ועבור דיוק של 2 מעלות.</w:t>
+      </w:r>
+    </w:p>
+    <w:p>
+      <w:pPr>
+        <w:bidi/>
+        <w:rPr>
+          <w:sz w:val="24"/>
+          <w:szCs w:val="24"/>
+          <w:u w:val="single"/>
           <w:rtl/>
         </w:rPr>
       </w:pPr>
@@ -7435,7 +7508,7 @@
                     </pic:cNvPicPr>
                   </pic:nvPicPr>
                   <pic:blipFill rotWithShape="1">
-                    <a:blip r:embed="rId17" cstate="print">
+                    <a:blip r:embed="rId18" cstate="print">
                       <a:extLst>
                         <a:ext uri="{28A0092B-C50C-407E-A947-70E740481C1C}">
                           <a14:useLocalDpi xmlns:a14="http://schemas.microsoft.com/office/drawing/2010/main" val="0"/>
@@ -7477,7 +7550,6 @@
           <w:bCs/>
           <w:sz w:val="24"/>
           <w:szCs w:val="24"/>
-          <w:u w:val="single"/>
           <w:rtl/>
         </w:rPr>
       </w:pPr>
@@ -7487,7 +7559,6 @@
           <w:bCs/>
           <w:sz w:val="24"/>
           <w:szCs w:val="24"/>
-          <w:u w:val="single"/>
           <w:rtl/>
         </w:rPr>
         <w:br w:type="page"/>
@@ -7569,6 +7640,285 @@
           <w:rtl/>
         </w:rPr>
       </w:pPr>
+      <w:r>
+        <w:rPr>
+          <w:rFonts w:hint="cs"/>
+          <w:sz w:val="24"/>
+          <w:szCs w:val="24"/>
+          <w:rtl/>
+        </w:rPr>
+        <w:t>אופציונלי:</w:t>
+      </w:r>
+    </w:p>
+    <w:p>
+      <w:pPr>
+        <w:bidi/>
+        <w:rPr>
+          <w:sz w:val="24"/>
+          <w:szCs w:val="24"/>
+          <w:rtl/>
+        </w:rPr>
+      </w:pPr>
+      <w:r>
+        <w:rPr>
+          <w:noProof/>
+        </w:rPr>
+        <w:drawing>
+          <wp:inline distT="0" distB="0" distL="0" distR="0" wp14:anchorId="1DFD92B7" wp14:editId="5ECBEF76">
+            <wp:extent cx="5943600" cy="3163570"/>
+            <wp:effectExtent l="0" t="0" r="0" b="0"/>
+            <wp:docPr id="23" name="Picture 23"/>
+            <wp:cNvGraphicFramePr>
+              <a:graphicFrameLocks xmlns:a="http://schemas.openxmlformats.org/drawingml/2006/main" noChangeAspect="1"/>
+            </wp:cNvGraphicFramePr>
+            <a:graphic xmlns:a="http://schemas.openxmlformats.org/drawingml/2006/main">
+              <a:graphicData uri="http://schemas.openxmlformats.org/drawingml/2006/picture">
+                <pic:pic xmlns:pic="http://schemas.openxmlformats.org/drawingml/2006/picture">
+                  <pic:nvPicPr>
+                    <pic:cNvPr id="1" name=""/>
+                    <pic:cNvPicPr/>
+                  </pic:nvPicPr>
+                  <pic:blipFill>
+                    <a:blip r:embed="rId19"/>
+                    <a:stretch>
+                      <a:fillRect/>
+                    </a:stretch>
+                  </pic:blipFill>
+                  <pic:spPr>
+                    <a:xfrm>
+                      <a:off x="0" y="0"/>
+                      <a:ext cx="5943600" cy="3163570"/>
+                    </a:xfrm>
+                    <a:prstGeom prst="rect">
+                      <a:avLst/>
+                    </a:prstGeom>
+                  </pic:spPr>
+                </pic:pic>
+              </a:graphicData>
+            </a:graphic>
+          </wp:inline>
+        </w:drawing>
+      </w:r>
+    </w:p>
+    <w:p>
+      <w:pPr>
+        <w:rPr>
+          <w:sz w:val="24"/>
+          <w:szCs w:val="24"/>
+          <w:rtl/>
+        </w:rPr>
+      </w:pPr>
+    </w:p>
+    <w:p>
+      <w:pPr>
+        <w:rPr>
+          <w:sz w:val="24"/>
+          <w:szCs w:val="24"/>
+        </w:rPr>
+      </w:pPr>
+      <w:proofErr w:type="spellStart"/>
+      <w:r>
+        <w:rPr>
+          <w:sz w:val="24"/>
+          <w:szCs w:val="24"/>
+        </w:rPr>
+        <w:t>madrid</w:t>
+      </w:r>
+      <w:proofErr w:type="spellEnd"/>
+      <w:r>
+        <w:rPr>
+          <w:sz w:val="24"/>
+          <w:szCs w:val="24"/>
+        </w:rPr>
+        <w:t xml:space="preserve"> </w:t>
+      </w:r>
+      <w:proofErr w:type="gramStart"/>
+      <w:r>
+        <w:rPr>
+          <w:sz w:val="24"/>
+          <w:szCs w:val="24"/>
+        </w:rPr>
+        <w:t>10 fold</w:t>
+      </w:r>
+      <w:proofErr w:type="gramEnd"/>
+      <w:r>
+        <w:rPr>
+          <w:sz w:val="24"/>
+          <w:szCs w:val="24"/>
+        </w:rPr>
+        <w:t xml:space="preserve"> precision</w:t>
+      </w:r>
+      <w:r>
+        <w:rPr>
+          <w:rFonts w:cs="Arial"/>
+          <w:sz w:val="24"/>
+          <w:szCs w:val="24"/>
+          <w:rtl/>
+        </w:rPr>
+        <w:t>:</w:t>
+      </w:r>
+    </w:p>
+    <w:p>
+      <w:pPr>
+        <w:rPr>
+          <w:sz w:val="24"/>
+          <w:szCs w:val="24"/>
+        </w:rPr>
+      </w:pPr>
+      <w:r>
+        <w:rPr>
+          <w:rFonts w:cs="Arial"/>
+          <w:sz w:val="24"/>
+          <w:szCs w:val="24"/>
+          <w:rtl/>
+        </w:rPr>
+        <w:tab/>
+      </w:r>
+      <w:r>
+        <w:rPr>
+          <w:sz w:val="24"/>
+          <w:szCs w:val="24"/>
+        </w:rPr>
+        <w:t xml:space="preserve">zero degree accuracy </w:t>
+      </w:r>
+      <w:proofErr w:type="gramStart"/>
+      <w:r>
+        <w:rPr>
+          <w:sz w:val="24"/>
+          <w:szCs w:val="24"/>
+        </w:rPr>
+        <w:t>=  83.84</w:t>
+      </w:r>
+      <w:proofErr w:type="gramEnd"/>
+      <w:r>
+        <w:rPr>
+          <w:sz w:val="24"/>
+          <w:szCs w:val="24"/>
+        </w:rPr>
+        <w:t>%</w:t>
+      </w:r>
+    </w:p>
+    <w:p>
+      <w:pPr>
+        <w:rPr>
+          <w:sz w:val="24"/>
+          <w:szCs w:val="24"/>
+        </w:rPr>
+      </w:pPr>
+      <w:r>
+        <w:rPr>
+          <w:rFonts w:cs="Arial"/>
+          <w:sz w:val="24"/>
+          <w:szCs w:val="24"/>
+          <w:rtl/>
+        </w:rPr>
+        <w:tab/>
+      </w:r>
+      <w:r>
+        <w:rPr>
+          <w:sz w:val="24"/>
+          <w:szCs w:val="24"/>
+        </w:rPr>
+        <w:t xml:space="preserve">one degrees accuracy </w:t>
+      </w:r>
+      <w:proofErr w:type="gramStart"/>
+      <w:r>
+        <w:rPr>
+          <w:sz w:val="24"/>
+          <w:szCs w:val="24"/>
+        </w:rPr>
+        <w:t>=  96.84</w:t>
+      </w:r>
+      <w:proofErr w:type="gramEnd"/>
+      <w:r>
+        <w:rPr>
+          <w:sz w:val="24"/>
+          <w:szCs w:val="24"/>
+        </w:rPr>
+        <w:t>%</w:t>
+      </w:r>
+    </w:p>
+    <w:p>
+      <w:pPr>
+        <w:rPr>
+          <w:sz w:val="24"/>
+          <w:szCs w:val="24"/>
+        </w:rPr>
+      </w:pPr>
+      <w:r>
+        <w:rPr>
+          <w:rFonts w:cs="Arial"/>
+          <w:sz w:val="24"/>
+          <w:szCs w:val="24"/>
+          <w:rtl/>
+        </w:rPr>
+        <w:tab/>
+      </w:r>
+      <w:r>
+        <w:rPr>
+          <w:sz w:val="24"/>
+          <w:szCs w:val="24"/>
+        </w:rPr>
+        <w:t xml:space="preserve">two degrees accuracy </w:t>
+      </w:r>
+      <w:proofErr w:type="gramStart"/>
+      <w:r>
+        <w:rPr>
+          <w:sz w:val="24"/>
+          <w:szCs w:val="24"/>
+        </w:rPr>
+        <w:t>=  99.54</w:t>
+      </w:r>
+      <w:proofErr w:type="gramEnd"/>
+      <w:r>
+        <w:rPr>
+          <w:sz w:val="24"/>
+          <w:szCs w:val="24"/>
+        </w:rPr>
+        <w:t>%</w:t>
+      </w:r>
+    </w:p>
+    <w:p>
+      <w:pPr>
+        <w:rPr>
+          <w:sz w:val="24"/>
+          <w:szCs w:val="24"/>
+        </w:rPr>
+      </w:pPr>
+      <w:r>
+        <w:rPr>
+          <w:rFonts w:cs="Arial"/>
+          <w:sz w:val="24"/>
+          <w:szCs w:val="24"/>
+          <w:rtl/>
+        </w:rPr>
+        <w:tab/>
+      </w:r>
+      <w:r>
+        <w:rPr>
+          <w:sz w:val="24"/>
+          <w:szCs w:val="24"/>
+        </w:rPr>
+        <w:t xml:space="preserve">three degrees accuracy </w:t>
+      </w:r>
+      <w:proofErr w:type="gramStart"/>
+      <w:r>
+        <w:rPr>
+          <w:sz w:val="24"/>
+          <w:szCs w:val="24"/>
+        </w:rPr>
+        <w:t>=  99.98</w:t>
+      </w:r>
+      <w:proofErr w:type="gramEnd"/>
+      <w:r>
+        <w:rPr>
+          <w:sz w:val="24"/>
+          <w:szCs w:val="24"/>
+        </w:rPr>
+        <w:t>%</w:t>
+      </w:r>
+      <w:bookmarkStart w:id="2" w:name="_GoBack"/>
+      <w:bookmarkEnd w:id="2"/>
     </w:p>
     <w:sectPr>
       <w:pgSz w:w="12240" w:h="15840"/>
@@ -8867,7 +9217,7 @@
 </file>
 
 <file path=customXml/itemProps1.xml><?xml version="1.0" encoding="utf-8"?>
-<ds:datastoreItem xmlns:ds="http://schemas.openxmlformats.org/officeDocument/2006/customXml" ds:itemID="{3ECCCBC0-815B-49D6-B44E-F7F5E5DF5B36}">
+<ds:datastoreItem xmlns:ds="http://schemas.openxmlformats.org/officeDocument/2006/customXml" ds:itemID="{C1AFEDA4-64C3-4103-B4AB-47F208DF47D5}">
   <ds:schemaRefs>
     <ds:schemaRef ds:uri="http://schemas.openxmlformats.org/officeDocument/2006/bibliography"/>
   </ds:schemaRefs>

</xml_diff>